<commit_message>
Updated with version change to col-reg view
git-svn-id: svn://127.0.0.1/Core@7906 17c802ae-cbca-534c-9e8e-6d19a4926c45
</commit_message>
<xml_diff>
--- a/trunk/doc/readme_exnm04050032en_updt32.docx
+++ b/trunk/doc/readme_exnm04050032en_updt32.docx
@@ -70,21 +70,11 @@
       <w:pPr>
         <w:pStyle w:val="coverinfo"/>
       </w:pPr>
-      <w:r>
-        <w:fldChar w:fldCharType="begin"/>
-      </w:r>
-      <w:r>
-        <w:instrText xml:space="preserve"> DOCPROPERTY  $Product$  \* MERGEFORMAT </w:instrText>
-      </w:r>
-      <w:r>
-        <w:fldChar w:fldCharType="separate"/>
-      </w:r>
-      <w:r>
-        <w:t>Network Manager</w:t>
-      </w:r>
-      <w:r>
-        <w:fldChar w:fldCharType="end"/>
-      </w:r>
+      <w:fldSimple w:instr=" DOCPROPERTY  $Product$  \* MERGEFORMAT ">
+        <w:r>
+          <w:t>Network Manager</w:t>
+        </w:r>
+      </w:fldSimple>
     </w:p>
     <w:p>
       <w:pPr>
@@ -114,39 +104,19 @@
       <w:pPr>
         <w:pStyle w:val="CoverVersion"/>
       </w:pPr>
-      <w:r>
-        <w:fldChar w:fldCharType="begin"/>
-      </w:r>
-      <w:r>
-        <w:instrText xml:space="preserve"> DOCPROPERTY  "$Base Release$"  \* MERGEFORMAT </w:instrText>
-      </w:r>
-      <w:r>
-        <w:fldChar w:fldCharType="separate"/>
-      </w:r>
-      <w:r>
-        <w:t>4.5.0.0</w:t>
-      </w:r>
-      <w:r>
-        <w:fldChar w:fldCharType="end"/>
-      </w:r>
+      <w:fldSimple w:instr=" DOCPROPERTY  &quot;$Base Release$&quot;  \* MERGEFORMAT ">
+        <w:r>
+          <w:t>4.5.0.0</w:t>
+        </w:r>
+      </w:fldSimple>
       <w:r>
         <w:t xml:space="preserve"> Fix </w:t>
       </w:r>
-      <w:r>
-        <w:fldChar w:fldCharType="begin"/>
-      </w:r>
-      <w:r>
-        <w:instrText xml:space="preserve"> DOCPROPERTY  "$Fix Number$"  \* MERGEFORMAT </w:instrText>
-      </w:r>
-      <w:r>
-        <w:fldChar w:fldCharType="separate"/>
-      </w:r>
-      <w:r>
-        <w:t>32</w:t>
-      </w:r>
-      <w:r>
-        <w:fldChar w:fldCharType="end"/>
-      </w:r>
+      <w:fldSimple w:instr=" DOCPROPERTY  &quot;$Fix Number$&quot;  \* MERGEFORMAT ">
+        <w:r>
+          <w:t>32</w:t>
+        </w:r>
+      </w:fldSimple>
     </w:p>
     <w:p>
       <w:pPr>
@@ -597,72 +567,39 @@
       <w:r>
         <w:t xml:space="preserve">This document defines the changes made to the </w:t>
       </w:r>
+      <w:fldSimple w:instr=" DOCPROPERTY  $Product$  \* MERGEFORMAT ">
+        <w:r>
+          <w:t>Network Manager</w:t>
+        </w:r>
+      </w:fldSimple>
       <w:r>
         <w:fldChar w:fldCharType="begin"/>
       </w:r>
       <w:r>
-        <w:instrText xml:space="preserve"> DOCPROPERTY  $Product$  \* MERGEFORMAT </w:instrText>
-      </w:r>
-      <w:r>
-        <w:fldChar w:fldCharType="separate"/>
-      </w:r>
-      <w:r>
-        <w:t>Network Manager</w:t>
+        <w:instrText xml:space="preserve"> SUBJECT   \* MERGEFORMAT </w:instrText>
       </w:r>
       <w:r>
         <w:fldChar w:fldCharType="end"/>
       </w:r>
       <w:r>
-        <w:fldChar w:fldCharType="begin"/>
-      </w:r>
-      <w:r>
-        <w:instrText xml:space="preserve"> SUBJECT   \* MERGEFORMAT </w:instrText>
-      </w:r>
-      <w:r>
-        <w:fldChar w:fldCharType="end"/>
-      </w:r>
-      <w:r>
         <w:t xml:space="preserve"> </w:t>
       </w:r>
       <w:r>
         <w:t xml:space="preserve">product for </w:t>
       </w:r>
-      <w:r>
-        <w:fldChar w:fldCharType="begin"/>
-      </w:r>
-      <w:r>
-        <w:instrText xml:space="preserve"> DOCPROPERTY  "$Base Rel</w:instrText>
-      </w:r>
-      <w:r>
-        <w:instrText xml:space="preserve">ease$"  \* MERGEFORMAT </w:instrText>
-      </w:r>
-      <w:r>
-        <w:fldChar w:fldCharType="separate"/>
-      </w:r>
-      <w:r>
-        <w:t>4.5.0.0</w:t>
-      </w:r>
-      <w:r>
-        <w:fldChar w:fldCharType="end"/>
-      </w:r>
+      <w:fldSimple w:instr=" DOCPROPERTY  &quot;$Base Release$&quot;  \* MERGEFORMAT ">
+        <w:r>
+          <w:t>4.5.0.0</w:t>
+        </w:r>
+      </w:fldSimple>
       <w:r>
         <w:t xml:space="preserve"> Fix </w:t>
       </w:r>
-      <w:r>
-        <w:fldChar w:fldCharType="begin"/>
-      </w:r>
-      <w:r>
-        <w:instrText xml:space="preserve"> DOCPROPERTY  "$Fix Number$"  \* MERGEFORMAT </w:instrText>
-      </w:r>
-      <w:r>
-        <w:fldChar w:fldCharType="separate"/>
-      </w:r>
-      <w:r>
-        <w:t>32</w:t>
-      </w:r>
-      <w:r>
-        <w:fldChar w:fldCharType="end"/>
-      </w:r>
+      <w:fldSimple w:instr=" DOCPROPERTY  &quot;$Fix Number$&quot;  \* MERGEFORMAT ">
+        <w:r>
+          <w:t>32</w:t>
+        </w:r>
+      </w:fldSimple>
       <w:r>
         <w:t xml:space="preserve"> </w:t>
       </w:r>
@@ -741,21 +678,11 @@
             <w:pPr>
               <w:pStyle w:val="TableText"/>
             </w:pPr>
-            <w:r>
-              <w:fldChar w:fldCharType="begin"/>
-            </w:r>
-            <w:r>
-              <w:instrText xml:space="preserve"> DOCPROPERTY  "$Base Release$"  \* MERGEFORMAT </w:instrText>
-            </w:r>
-            <w:r>
-              <w:fldChar w:fldCharType="separate"/>
-            </w:r>
-            <w:r>
-              <w:t>4.5.0.0</w:t>
-            </w:r>
-            <w:r>
-              <w:fldChar w:fldCharType="end"/>
-            </w:r>
+            <w:fldSimple w:instr=" DOCPROPERTY  &quot;$Base Release$&quot;  \* MERGEFORMAT ">
+              <w:r>
+                <w:t>4.5.0.0</w:t>
+              </w:r>
+            </w:fldSimple>
           </w:p>
         </w:tc>
       </w:tr>
@@ -879,29 +806,15 @@
               </w:rPr>
               <w:t xml:space="preserve">that </w:t>
             </w:r>
-            <w:r>
-              <w:fldChar w:fldCharType="begin"/>
-            </w:r>
-            <w:r>
-              <w:instrText xml:space="preserve"> DOCPROPERTY  "$Bentley Select Release$"  \* MERGEFORMAT </w:instrText>
-            </w:r>
-            <w:r>
-              <w:fldChar w:fldCharType="separate"/>
-            </w:r>
-            <w:r>
-              <w:rPr>
-                <w:sz w:val="16"/>
-                <w:szCs w:val="16"/>
-              </w:rPr>
-              <w:t>$Bentley Select Release$</w:t>
-            </w:r>
-            <w:r>
-              <w:rPr>
-                <w:sz w:val="16"/>
-                <w:szCs w:val="16"/>
-              </w:rPr>
-              <w:fldChar w:fldCharType="end"/>
-            </w:r>
+            <w:fldSimple w:instr=" DOCPROPERTY  &quot;$Bentley Select Release$&quot;  \* MERGEFORMAT ">
+              <w:r>
+                <w:rPr>
+                  <w:sz w:val="16"/>
+                  <w:szCs w:val="16"/>
+                </w:rPr>
+                <w:t>$Bentley Select Release$</w:t>
+              </w:r>
+            </w:fldSimple>
             <w:r>
               <w:rPr>
                 <w:sz w:val="16"/>
@@ -961,27 +874,14 @@
               </w:rPr>
               <w:t xml:space="preserve">At the prompt type START </w:t>
             </w:r>
-            <w:r>
-              <w:fldChar w:fldCharType="begin"/>
-            </w:r>
-            <w:r>
-              <w:instrText xml:space="preserve"> DOCPROPERTY  "$Install SQL Script$"  \* MERGEFORMAT </w:instrText>
-            </w:r>
-            <w:r>
-              <w:fldChar w:fldCharType="separate"/>
-            </w:r>
-            <w:r>
-              <w:rPr>
-                <w:szCs w:val="16"/>
-              </w:rPr>
-              <w:t>nm_4500_fix32.sql</w:t>
-            </w:r>
-            <w:r>
-              <w:rPr>
-                <w:szCs w:val="16"/>
-              </w:rPr>
-              <w:fldChar w:fldCharType="end"/>
-            </w:r>
+            <w:fldSimple w:instr=" DOCPROPERTY  &quot;$Install SQL Script$&quot;  \* MERGEFORMAT ">
+              <w:r>
+                <w:rPr>
+                  <w:szCs w:val="16"/>
+                </w:rPr>
+                <w:t>nm_4500_fix32.sql</w:t>
+              </w:r>
+            </w:fldSimple>
             <w:r>
               <w:rPr>
                 <w:szCs w:val="16"/>
@@ -1442,7 +1342,7 @@
               <w:pStyle w:val="TableText"/>
             </w:pPr>
             <w:r>
-              <w:t>1.0</w:t>
+              <w:t>1.1</w:t>
             </w:r>
             <w:bookmarkStart w:id="3" w:name="_GoBack"/>
             <w:bookmarkEnd w:id="3"/>
@@ -2464,21 +2364,11 @@
           <w:pPr>
             <w:pStyle w:val="Header"/>
           </w:pPr>
-          <w:r>
-            <w:fldChar w:fldCharType="begin"/>
-          </w:r>
-          <w:r>
-            <w:instrText xml:space="preserve"> TITLE   \* MERGEFORMAT </w:instrText>
-          </w:r>
-          <w:r>
-            <w:fldChar w:fldCharType="separate"/>
-          </w:r>
-          <w:r>
-            <w:t>Network Manager 4.4.0.0 Fix 36 Release Note</w:t>
-          </w:r>
-          <w:r>
-            <w:fldChar w:fldCharType="end"/>
-          </w:r>
+          <w:fldSimple w:instr=" TITLE   \* MERGEFORMAT ">
+            <w:r>
+              <w:t>Network Manager 4.4.0.0 Fix 36 Release Note</w:t>
+            </w:r>
+          </w:fldSimple>
         </w:p>
       </w:tc>
     </w:tr>
@@ -2540,7 +2430,7 @@
             <w:fldChar w:fldCharType="separate"/>
           </w:r>
           <w:r>
-            <w:t>8-Mar-13</w:t>
+            <w:t>5-Apr-13</w:t>
           </w:r>
           <w:r>
             <w:fldChar w:fldCharType="end"/>
@@ -2700,21 +2590,11 @@
               <w:rStyle w:val="HighlightText"/>
             </w:rPr>
           </w:pPr>
-          <w:r>
-            <w:fldChar w:fldCharType="begin"/>
-          </w:r>
-          <w:r>
-            <w:instrText xml:space="preserve"> DOCPROPERTY  $Product$  \* MERGEFORMAT </w:instrText>
-          </w:r>
-          <w:r>
-            <w:fldChar w:fldCharType="separate"/>
-          </w:r>
-          <w:r>
-            <w:t>Network Manager</w:t>
-          </w:r>
-          <w:r>
-            <w:fldChar w:fldCharType="end"/>
-          </w:r>
+          <w:fldSimple w:instr=" DOCPROPERTY  $Product$  \* MERGEFORMAT ">
+            <w:r>
+              <w:t>Network Manager</w:t>
+            </w:r>
+          </w:fldSimple>
           <w:r>
             <w:t xml:space="preserve"> Fix Release Notes</w:t>
           </w:r>
@@ -2730,27 +2610,17 @@
           <w:r>
             <w:fldChar w:fldCharType="end"/>
           </w:r>
-          <w:r>
-            <w:fldChar w:fldCharType="begin"/>
-          </w:r>
-          <w:r>
-            <w:instrText xml:space="preserve"> TITLE   \* MERGEFORMAT </w:instrText>
-          </w:r>
-          <w:r>
-            <w:fldChar w:fldCharType="separate"/>
-          </w:r>
-          <w:r>
-            <w:t>Network Manager 4.</w:t>
-          </w:r>
-          <w:r>
-            <w:t>5.0.0 Fix 32</w:t>
-          </w:r>
-          <w:r>
-            <w:t xml:space="preserve"> Release Note</w:t>
-          </w:r>
-          <w:r>
-            <w:fldChar w:fldCharType="end"/>
-          </w:r>
+          <w:fldSimple w:instr=" TITLE   \* MERGEFORMAT ">
+            <w:r>
+              <w:t>Network Manager 4.</w:t>
+            </w:r>
+            <w:r>
+              <w:t>5.0.0 Fix 32</w:t>
+            </w:r>
+            <w:r>
+              <w:t xml:space="preserve"> Release Note</w:t>
+            </w:r>
+          </w:fldSimple>
         </w:p>
       </w:tc>
     </w:tr>
@@ -2776,39 +2646,19 @@
           <w:vAlign w:val="center"/>
         </w:tcPr>
         <w:p>
-          <w:r>
-            <w:fldChar w:fldCharType="begin"/>
-          </w:r>
-          <w:r>
-            <w:instrText xml:space="preserve"> DOCPROPERTY  "$Base Release$"  \* MERGEFORMAT </w:instrText>
-          </w:r>
-          <w:r>
-            <w:fldChar w:fldCharType="separate"/>
-          </w:r>
-          <w:r>
-            <w:t>4.5.0.0</w:t>
-          </w:r>
-          <w:r>
-            <w:fldChar w:fldCharType="end"/>
-          </w:r>
+          <w:fldSimple w:instr=" DOCPROPERTY  &quot;$Base Release$&quot;  \* MERGEFORMAT ">
+            <w:r>
+              <w:t>4.5.0.0</w:t>
+            </w:r>
+          </w:fldSimple>
           <w:r>
             <w:t xml:space="preserve"> Fix </w:t>
           </w:r>
-          <w:r>
-            <w:fldChar w:fldCharType="begin"/>
-          </w:r>
-          <w:r>
-            <w:instrText xml:space="preserve"> DOCPROPERTY  "$Fix Number$"  \* MERGEFORMAT </w:instrText>
-          </w:r>
-          <w:r>
-            <w:fldChar w:fldCharType="separate"/>
-          </w:r>
-          <w:r>
-            <w:t>32</w:t>
-          </w:r>
-          <w:r>
-            <w:fldChar w:fldCharType="end"/>
-          </w:r>
+          <w:fldSimple w:instr=" DOCPROPERTY  &quot;$Fix Number$&quot;  \* MERGEFORMAT ">
+            <w:r>
+              <w:t>32</w:t>
+            </w:r>
+          </w:fldSimple>
           <w:r>
             <w:fldChar w:fldCharType="begin"/>
           </w:r>
@@ -2832,24 +2682,11 @@
           <w:r>
             <w:t xml:space="preserve">: </w:t>
           </w:r>
-          <w:r>
-            <w:fldChar w:fldCharType="begin"/>
-          </w:r>
-          <w:r>
-            <w:instrText xml:space="preserve"> DOCPROPERTY  "$Release Date$"  \* </w:instrText>
-          </w:r>
-          <w:r>
-            <w:instrText xml:space="preserve">MERGEFORMAT </w:instrText>
-          </w:r>
-          <w:r>
-            <w:fldChar w:fldCharType="separate"/>
-          </w:r>
-          <w:r>
-            <w:t>8th March 2013</w:t>
-          </w:r>
-          <w:r>
-            <w:fldChar w:fldCharType="end"/>
-          </w:r>
+          <w:fldSimple w:instr=" DOCPROPERTY  &quot;$Release Date$&quot;  \* MERGEFORMAT ">
+            <w:r>
+              <w:t>8th March 2013</w:t>
+            </w:r>
+          </w:fldSimple>
         </w:p>
       </w:tc>
       <w:tc>

</xml_diff>